<commit_message>
add hp transfer performance
</commit_message>
<xml_diff>
--- a/通讯协议.docx
+++ b/通讯协议.docx
@@ -181,11 +181,6 @@
             <w:tcW w:w="816" w:type="dxa"/>
           </w:tcPr>
           <w:p>
-            <w:pPr>
-              <w:rPr>
-                <w:rFonts w:hint="eastAsia"/>
-              </w:rPr>
-            </w:pPr>
             <w:r>
               <w:rPr>
                 <w:rFonts w:hint="eastAsia"/>
@@ -224,11 +219,6 @@
             <w:tcW w:w="816" w:type="dxa"/>
           </w:tcPr>
           <w:p>
-            <w:pPr>
-              <w:rPr>
-                <w:rFonts w:hint="eastAsia"/>
-              </w:rPr>
-            </w:pPr>
             <w:r>
               <w:rPr>
                 <w:rFonts w:hint="eastAsia"/>
@@ -242,11 +232,6 @@
             <w:tcW w:w="1244" w:type="dxa"/>
           </w:tcPr>
           <w:p>
-            <w:pPr>
-              <w:rPr>
-                <w:rFonts w:hint="eastAsia"/>
-              </w:rPr>
-            </w:pPr>
             <w:r>
               <w:rPr>
                 <w:rFonts w:hint="eastAsia"/>
@@ -279,16 +264,8 @@
               <w:rPr>
                 <w:rFonts w:hint="eastAsia"/>
               </w:rPr>
-              <w:t>之间双向传输</w:t>
-            </w:r>
-            <w:r>
-              <w:rPr>
-                <w:rFonts w:hint="eastAsia"/>
-              </w:rPr>
-              <w:t>复位信号</w:t>
-            </w:r>
-            <w:bookmarkStart w:id="0" w:name="_GoBack"/>
-            <w:bookmarkEnd w:id="0"/>
+              <w:t>之间双向传输复位信号</w:t>
+            </w:r>
           </w:p>
         </w:tc>
       </w:tr>
@@ -2817,13 +2794,7 @@
               <w:t>参数信息</w:t>
             </w:r>
           </w:p>
-          <w:p>
-            <w:pPr>
-              <w:rPr>
-                <w:rFonts w:hint="eastAsia"/>
-              </w:rPr>
-            </w:pPr>
-          </w:p>
+          <w:p/>
           <w:p>
             <w:r>
               <w:t>0</w:t>
@@ -2997,7 +2968,6 @@
           <w:p>
             <w:pPr>
               <w:rPr>
-                <w:rFonts w:hint="eastAsia"/>
                 <w:b/>
                 <w:color w:val="FF0000"/>
               </w:rPr>
@@ -3158,13 +3128,7 @@
               <w:t>向量</w:t>
             </w:r>
           </w:p>
-          <w:p>
-            <w:pPr>
-              <w:rPr>
-                <w:rFonts w:hint="eastAsia"/>
-              </w:rPr>
-            </w:pPr>
-          </w:p>
+          <w:p/>
           <w:p>
             <w:r>
               <w:t>0</w:t>
@@ -3339,7 +3303,6 @@
           <w:p>
             <w:pPr>
               <w:rPr>
-                <w:rFonts w:hint="eastAsia"/>
                 <w:b/>
                 <w:color w:val="FF0000"/>
               </w:rPr>
@@ -3501,13 +3464,7 @@
               <w:t>向量</w:t>
             </w:r>
           </w:p>
-          <w:p>
-            <w:pPr>
-              <w:rPr>
-                <w:rFonts w:hint="eastAsia"/>
-              </w:rPr>
-            </w:pPr>
-          </w:p>
+          <w:p/>
           <w:p>
             <w:r>
               <w:t>0</w:t>
@@ -3822,7 +3779,6 @@
           <w:p>
             <w:pPr>
               <w:rPr>
-                <w:rFonts w:hint="eastAsia"/>
                 <w:b/>
               </w:rPr>
             </w:pPr>
@@ -6460,9 +6416,6 @@
           <w:numId w:val="21"/>
         </w:numPr>
         <w:ind w:firstLineChars="0"/>
-        <w:rPr>
-          <w:rFonts w:hint="eastAsia"/>
-        </w:rPr>
       </w:pPr>
       <w:r>
         <w:rPr>
@@ -7473,9 +7426,6 @@
           <w:numId w:val="21"/>
         </w:numPr>
         <w:ind w:firstLineChars="0"/>
-        <w:rPr>
-          <w:rFonts w:hint="eastAsia"/>
-        </w:rPr>
       </w:pPr>
       <w:r>
         <w:rPr>
@@ -7601,9 +7551,6 @@
           <w:numId w:val="21"/>
         </w:numPr>
         <w:ind w:firstLineChars="0"/>
-        <w:rPr>
-          <w:rFonts w:hint="eastAsia"/>
-        </w:rPr>
       </w:pPr>
       <w:r>
         <w:rPr>
@@ -7842,9 +7789,6 @@
           <w:numId w:val="21"/>
         </w:numPr>
         <w:ind w:firstLineChars="0"/>
-        <w:rPr>
-          <w:rFonts w:hint="eastAsia"/>
-        </w:rPr>
       </w:pPr>
       <w:r>
         <w:rPr>
@@ -8952,11 +8896,6 @@
             </w:r>
           </w:p>
           <w:p>
-            <w:pPr>
-              <w:rPr>
-                <w:rFonts w:hint="eastAsia"/>
-              </w:rPr>
-            </w:pPr>
             <w:r>
               <w:t>0</w:t>
             </w:r>
@@ -9084,11 +9023,6 @@
             </w:r>
           </w:p>
           <w:p>
-            <w:pPr>
-              <w:rPr>
-                <w:rFonts w:hint="eastAsia"/>
-              </w:rPr>
-            </w:pPr>
             <w:r>
               <w:t>0</w:t>
             </w:r>
@@ -9224,13 +9158,7 @@
               <w:t>；</w:t>
             </w:r>
           </w:p>
-          <w:p>
-            <w:pPr>
-              <w:rPr>
-                <w:rFonts w:hint="eastAsia"/>
-              </w:rPr>
-            </w:pPr>
-          </w:p>
+          <w:p/>
           <w:p>
             <w:r>
               <w:t>0</w:t>
@@ -10796,7 +10724,21 @@
               <w:t>s</w:t>
             </w:r>
             <w:r>
-              <w:t>_axis_tdata[63:0]</w:t>
+              <w:t>_axis_tdata[</w:t>
+            </w:r>
+            <w:r>
+              <w:t>128</w:t>
+            </w:r>
+            <w:r>
+              <w:t>:</w:t>
+            </w:r>
+            <w:r>
+              <w:t>64</w:t>
+            </w:r>
+            <w:bookmarkStart w:id="0" w:name="_GoBack"/>
+            <w:bookmarkEnd w:id="0"/>
+            <w:r>
+              <w:t>]</w:t>
             </w:r>
           </w:p>
         </w:tc>

</xml_diff>